<commit_message>
Implementacion de base de datos y Script
</commit_message>
<xml_diff>
--- a/Documentación.docx
+++ b/Documentación.docx
@@ -233,6 +233,34 @@
       </w:pPr>
       <w:r>
         <w:br w:type="page"/>
+      </w:r>
+    </w:p>
+    <w:p>
+      <w:pPr>
+        <w:pStyle w:val="Titulo"/>
+      </w:pPr>
+      <w:r>
+        <w:lastRenderedPageBreak/>
+        <w:t>Base de datos</w:t>
+      </w:r>
+    </w:p>
+    <w:p>
+      <w:pPr>
+        <w:pStyle w:val="Cuerpodetexto"/>
+      </w:pPr>
+      <w:r>
+        <w:t xml:space="preserve">Como base de datos usé MySQL </w:t>
+      </w:r>
+      <w:proofErr w:type="spellStart"/>
+      <w:r>
+        <w:t>Workbench</w:t>
+      </w:r>
+      <w:proofErr w:type="spellEnd"/>
+      <w:r>
+        <w:t>, estoy usand</w:t>
+      </w:r>
+      <w:r>
+        <w:t>o un modelo relacionar sencillo con una sola entidad, llamada “canción”</w:t>
       </w:r>
     </w:p>
     <w:p>

</xml_diff>